<commit_message>
fix dokumentasi tahap 1
</commit_message>
<xml_diff>
--- a/Dokumentasi Front End Admin.docx
+++ b/Dokumentasi Front End Admin.docx
@@ -13,7 +13,6 @@
           <w:szCs w:val="36"/>
         </w:rPr>
       </w:pPr>
-      <w:proofErr w:type="spellStart"/>
       <w:r>
         <w:rPr>
           <w:rFonts w:ascii="Times New Roman" w:hAnsi="Times New Roman" w:cs="Times New Roman"/>
@@ -22,18 +21,7 @@
           <w:sz w:val="36"/>
           <w:szCs w:val="36"/>
         </w:rPr>
-        <w:t>Dokumentasi</w:t>
-      </w:r>
-      <w:proofErr w:type="spellEnd"/>
-      <w:r>
-        <w:rPr>
-          <w:rFonts w:ascii="Times New Roman" w:hAnsi="Times New Roman" w:cs="Times New Roman"/>
-          <w:b/>
-          <w:bCs/>
-          <w:sz w:val="36"/>
-          <w:szCs w:val="36"/>
-        </w:rPr>
-        <w:t xml:space="preserve"> </w:t>
+        <w:t xml:space="preserve">Dokumentasi </w:t>
       </w:r>
       <w:r>
         <w:rPr>
@@ -272,10 +260,49 @@
           <w:szCs w:val="28"/>
         </w:rPr>
       </w:pPr>
-    </w:p>
-    <w:p>
-      <w:pPr>
-        <w:pStyle w:val="ListParagraph"/>
+      <w:r>
+        <w:rPr>
+          <w:noProof/>
+        </w:rPr>
+        <w:drawing>
+          <wp:inline distT="0" distB="0" distL="0" distR="0" wp14:anchorId="6DCD1CB3" wp14:editId="5C451569">
+            <wp:extent cx="5943600" cy="3034665"/>
+            <wp:effectExtent l="0" t="0" r="0" b="0"/>
+            <wp:docPr id="3" name="Picture 3"/>
+            <wp:cNvGraphicFramePr>
+              <a:graphicFrameLocks xmlns:a="http://schemas.openxmlformats.org/drawingml/2006/main" noChangeAspect="1"/>
+            </wp:cNvGraphicFramePr>
+            <a:graphic xmlns:a="http://schemas.openxmlformats.org/drawingml/2006/main">
+              <a:graphicData uri="http://schemas.openxmlformats.org/drawingml/2006/picture">
+                <pic:pic xmlns:pic="http://schemas.openxmlformats.org/drawingml/2006/picture">
+                  <pic:nvPicPr>
+                    <pic:cNvPr id="1" name=""/>
+                    <pic:cNvPicPr/>
+                  </pic:nvPicPr>
+                  <pic:blipFill>
+                    <a:blip r:embed="rId7"/>
+                    <a:stretch>
+                      <a:fillRect/>
+                    </a:stretch>
+                  </pic:blipFill>
+                  <pic:spPr>
+                    <a:xfrm>
+                      <a:off x="0" y="0"/>
+                      <a:ext cx="5943600" cy="3034665"/>
+                    </a:xfrm>
+                    <a:prstGeom prst="rect">
+                      <a:avLst/>
+                    </a:prstGeom>
+                  </pic:spPr>
+                </pic:pic>
+              </a:graphicData>
+            </a:graphic>
+          </wp:inline>
+        </w:drawing>
+      </w:r>
+    </w:p>
+    <w:p>
+      <w:pPr>
         <w:rPr>
           <w:rFonts w:ascii="Times New Roman" w:hAnsi="Times New Roman" w:cs="Times New Roman"/>
           <w:sz w:val="28"/>
@@ -314,6 +341,107 @@
           <w:szCs w:val="28"/>
         </w:rPr>
       </w:pPr>
+      <w:r>
+        <w:rPr>
+          <w:noProof/>
+        </w:rPr>
+        <w:drawing>
+          <wp:inline distT="0" distB="0" distL="0" distR="0" wp14:anchorId="018CD693" wp14:editId="217CF05D">
+            <wp:extent cx="5943600" cy="3017520"/>
+            <wp:effectExtent l="0" t="0" r="0" b="0"/>
+            <wp:docPr id="4" name="Picture 4"/>
+            <wp:cNvGraphicFramePr>
+              <a:graphicFrameLocks xmlns:a="http://schemas.openxmlformats.org/drawingml/2006/main" noChangeAspect="1"/>
+            </wp:cNvGraphicFramePr>
+            <a:graphic xmlns:a="http://schemas.openxmlformats.org/drawingml/2006/main">
+              <a:graphicData uri="http://schemas.openxmlformats.org/drawingml/2006/picture">
+                <pic:pic xmlns:pic="http://schemas.openxmlformats.org/drawingml/2006/picture">
+                  <pic:nvPicPr>
+                    <pic:cNvPr id="1" name=""/>
+                    <pic:cNvPicPr/>
+                  </pic:nvPicPr>
+                  <pic:blipFill>
+                    <a:blip r:embed="rId8"/>
+                    <a:stretch>
+                      <a:fillRect/>
+                    </a:stretch>
+                  </pic:blipFill>
+                  <pic:spPr>
+                    <a:xfrm>
+                      <a:off x="0" y="0"/>
+                      <a:ext cx="5943600" cy="3017520"/>
+                    </a:xfrm>
+                    <a:prstGeom prst="rect">
+                      <a:avLst/>
+                    </a:prstGeom>
+                  </pic:spPr>
+                </pic:pic>
+              </a:graphicData>
+            </a:graphic>
+          </wp:inline>
+        </w:drawing>
+      </w:r>
+    </w:p>
+    <w:p>
+      <w:pPr>
+        <w:pStyle w:val="ListParagraph"/>
+        <w:rPr>
+          <w:rFonts w:ascii="Times New Roman" w:hAnsi="Times New Roman" w:cs="Times New Roman"/>
+          <w:sz w:val="28"/>
+          <w:szCs w:val="28"/>
+        </w:rPr>
+      </w:pPr>
+      <w:r>
+        <w:rPr>
+          <w:noProof/>
+        </w:rPr>
+        <w:lastRenderedPageBreak/>
+        <w:drawing>
+          <wp:inline distT="0" distB="0" distL="0" distR="0" wp14:anchorId="7E78E0F9" wp14:editId="70A9F66C">
+            <wp:extent cx="5943600" cy="3017520"/>
+            <wp:effectExtent l="0" t="0" r="0" b="0"/>
+            <wp:docPr id="5" name="Picture 5"/>
+            <wp:cNvGraphicFramePr>
+              <a:graphicFrameLocks xmlns:a="http://schemas.openxmlformats.org/drawingml/2006/main" noChangeAspect="1"/>
+            </wp:cNvGraphicFramePr>
+            <a:graphic xmlns:a="http://schemas.openxmlformats.org/drawingml/2006/main">
+              <a:graphicData uri="http://schemas.openxmlformats.org/drawingml/2006/picture">
+                <pic:pic xmlns:pic="http://schemas.openxmlformats.org/drawingml/2006/picture">
+                  <pic:nvPicPr>
+                    <pic:cNvPr id="1" name=""/>
+                    <pic:cNvPicPr/>
+                  </pic:nvPicPr>
+                  <pic:blipFill>
+                    <a:blip r:embed="rId9"/>
+                    <a:stretch>
+                      <a:fillRect/>
+                    </a:stretch>
+                  </pic:blipFill>
+                  <pic:spPr>
+                    <a:xfrm>
+                      <a:off x="0" y="0"/>
+                      <a:ext cx="5943600" cy="3017520"/>
+                    </a:xfrm>
+                    <a:prstGeom prst="rect">
+                      <a:avLst/>
+                    </a:prstGeom>
+                  </pic:spPr>
+                </pic:pic>
+              </a:graphicData>
+            </a:graphic>
+          </wp:inline>
+        </w:drawing>
+      </w:r>
+    </w:p>
+    <w:p>
+      <w:pPr>
+        <w:pStyle w:val="ListParagraph"/>
+        <w:rPr>
+          <w:rFonts w:ascii="Times New Roman" w:hAnsi="Times New Roman" w:cs="Times New Roman"/>
+          <w:sz w:val="28"/>
+          <w:szCs w:val="28"/>
+        </w:rPr>
+      </w:pPr>
     </w:p>
     <w:p>
       <w:pPr>
@@ -334,18 +462,58 @@
           <w:sz w:val="28"/>
           <w:szCs w:val="28"/>
         </w:rPr>
-        <w:t xml:space="preserve">Input Data </w:t>
+        <w:t>Input Data Jabatan</w:t>
       </w:r>
-      <w:proofErr w:type="spellStart"/>
+    </w:p>
+    <w:p>
+      <w:pPr>
+        <w:pStyle w:val="ListParagraph"/>
+        <w:rPr>
+          <w:rFonts w:ascii="Times New Roman" w:hAnsi="Times New Roman" w:cs="Times New Roman"/>
+          <w:sz w:val="28"/>
+          <w:szCs w:val="28"/>
+        </w:rPr>
+      </w:pPr>
       <w:r>
         <w:rPr>
-          <w:rFonts w:ascii="Times New Roman" w:hAnsi="Times New Roman" w:cs="Times New Roman"/>
-          <w:sz w:val="28"/>
-          <w:szCs w:val="28"/>
-        </w:rPr>
-        <w:t>Jabatan</w:t>
+          <w:noProof/>
+        </w:rPr>
+        <w:drawing>
+          <wp:inline distT="0" distB="0" distL="0" distR="0" wp14:anchorId="2953B4D2" wp14:editId="60F57E25">
+            <wp:extent cx="5943600" cy="3021965"/>
+            <wp:effectExtent l="0" t="0" r="0" b="6985"/>
+            <wp:docPr id="6" name="Picture 6"/>
+            <wp:cNvGraphicFramePr>
+              <a:graphicFrameLocks xmlns:a="http://schemas.openxmlformats.org/drawingml/2006/main" noChangeAspect="1"/>
+            </wp:cNvGraphicFramePr>
+            <a:graphic xmlns:a="http://schemas.openxmlformats.org/drawingml/2006/main">
+              <a:graphicData uri="http://schemas.openxmlformats.org/drawingml/2006/picture">
+                <pic:pic xmlns:pic="http://schemas.openxmlformats.org/drawingml/2006/picture">
+                  <pic:nvPicPr>
+                    <pic:cNvPr id="1" name=""/>
+                    <pic:cNvPicPr/>
+                  </pic:nvPicPr>
+                  <pic:blipFill>
+                    <a:blip r:embed="rId10"/>
+                    <a:stretch>
+                      <a:fillRect/>
+                    </a:stretch>
+                  </pic:blipFill>
+                  <pic:spPr>
+                    <a:xfrm>
+                      <a:off x="0" y="0"/>
+                      <a:ext cx="5943600" cy="3021965"/>
+                    </a:xfrm>
+                    <a:prstGeom prst="rect">
+                      <a:avLst/>
+                    </a:prstGeom>
+                  </pic:spPr>
+                </pic:pic>
+              </a:graphicData>
+            </a:graphic>
+          </wp:inline>
+        </w:drawing>
       </w:r>
-      <w:proofErr w:type="spellEnd"/>
     </w:p>
     <w:p>
       <w:pPr>
@@ -376,28 +544,109 @@
           <w:sz w:val="28"/>
           <w:szCs w:val="28"/>
         </w:rPr>
-        <w:t xml:space="preserve">Update Data </w:t>
+        <w:t>Update Data Jabatan</w:t>
       </w:r>
-      <w:proofErr w:type="spellStart"/>
+    </w:p>
+    <w:p>
+      <w:pPr>
+        <w:pStyle w:val="ListParagraph"/>
+        <w:rPr>
+          <w:rFonts w:ascii="Times New Roman" w:hAnsi="Times New Roman" w:cs="Times New Roman"/>
+          <w:sz w:val="28"/>
+          <w:szCs w:val="28"/>
+        </w:rPr>
+      </w:pPr>
       <w:r>
         <w:rPr>
-          <w:rFonts w:ascii="Times New Roman" w:hAnsi="Times New Roman" w:cs="Times New Roman"/>
-          <w:sz w:val="28"/>
-          <w:szCs w:val="28"/>
-        </w:rPr>
-        <w:t>Jabatan</w:t>
+          <w:noProof/>
+        </w:rPr>
+        <w:lastRenderedPageBreak/>
+        <w:drawing>
+          <wp:inline distT="0" distB="0" distL="0" distR="0" wp14:anchorId="353940B1" wp14:editId="50887470">
+            <wp:extent cx="5943600" cy="3030855"/>
+            <wp:effectExtent l="0" t="0" r="0" b="0"/>
+            <wp:docPr id="7" name="Picture 7"/>
+            <wp:cNvGraphicFramePr>
+              <a:graphicFrameLocks xmlns:a="http://schemas.openxmlformats.org/drawingml/2006/main" noChangeAspect="1"/>
+            </wp:cNvGraphicFramePr>
+            <a:graphic xmlns:a="http://schemas.openxmlformats.org/drawingml/2006/main">
+              <a:graphicData uri="http://schemas.openxmlformats.org/drawingml/2006/picture">
+                <pic:pic xmlns:pic="http://schemas.openxmlformats.org/drawingml/2006/picture">
+                  <pic:nvPicPr>
+                    <pic:cNvPr id="1" name=""/>
+                    <pic:cNvPicPr/>
+                  </pic:nvPicPr>
+                  <pic:blipFill>
+                    <a:blip r:embed="rId11"/>
+                    <a:stretch>
+                      <a:fillRect/>
+                    </a:stretch>
+                  </pic:blipFill>
+                  <pic:spPr>
+                    <a:xfrm>
+                      <a:off x="0" y="0"/>
+                      <a:ext cx="5943600" cy="3030855"/>
+                    </a:xfrm>
+                    <a:prstGeom prst="rect">
+                      <a:avLst/>
+                    </a:prstGeom>
+                  </pic:spPr>
+                </pic:pic>
+              </a:graphicData>
+            </a:graphic>
+          </wp:inline>
+        </w:drawing>
       </w:r>
-      <w:proofErr w:type="spellEnd"/>
-    </w:p>
-    <w:p>
-      <w:pPr>
-        <w:pStyle w:val="ListParagraph"/>
-        <w:rPr>
-          <w:rFonts w:ascii="Times New Roman" w:hAnsi="Times New Roman" w:cs="Times New Roman"/>
-          <w:sz w:val="28"/>
-          <w:szCs w:val="28"/>
-        </w:rPr>
-      </w:pPr>
+    </w:p>
+    <w:p>
+      <w:pPr>
+        <w:pStyle w:val="ListParagraph"/>
+        <w:rPr>
+          <w:rFonts w:ascii="Times New Roman" w:hAnsi="Times New Roman" w:cs="Times New Roman"/>
+          <w:sz w:val="28"/>
+          <w:szCs w:val="28"/>
+        </w:rPr>
+      </w:pPr>
+      <w:r>
+        <w:rPr>
+          <w:noProof/>
+        </w:rPr>
+        <w:drawing>
+          <wp:inline distT="0" distB="0" distL="0" distR="0" wp14:anchorId="1580D39E" wp14:editId="212943A8">
+            <wp:extent cx="5943600" cy="3026410"/>
+            <wp:effectExtent l="0" t="0" r="0" b="2540"/>
+            <wp:docPr id="8" name="Picture 8"/>
+            <wp:cNvGraphicFramePr>
+              <a:graphicFrameLocks xmlns:a="http://schemas.openxmlformats.org/drawingml/2006/main" noChangeAspect="1"/>
+            </wp:cNvGraphicFramePr>
+            <a:graphic xmlns:a="http://schemas.openxmlformats.org/drawingml/2006/main">
+              <a:graphicData uri="http://schemas.openxmlformats.org/drawingml/2006/picture">
+                <pic:pic xmlns:pic="http://schemas.openxmlformats.org/drawingml/2006/picture">
+                  <pic:nvPicPr>
+                    <pic:cNvPr id="1" name=""/>
+                    <pic:cNvPicPr/>
+                  </pic:nvPicPr>
+                  <pic:blipFill>
+                    <a:blip r:embed="rId12"/>
+                    <a:stretch>
+                      <a:fillRect/>
+                    </a:stretch>
+                  </pic:blipFill>
+                  <pic:spPr>
+                    <a:xfrm>
+                      <a:off x="0" y="0"/>
+                      <a:ext cx="5943600" cy="3026410"/>
+                    </a:xfrm>
+                    <a:prstGeom prst="rect">
+                      <a:avLst/>
+                    </a:prstGeom>
+                  </pic:spPr>
+                </pic:pic>
+              </a:graphicData>
+            </a:graphic>
+          </wp:inline>
+        </w:drawing>
+      </w:r>
     </w:p>
     <w:p>
       <w:pPr>

</xml_diff>